<commit_message>
base de datos completada
</commit_message>
<xml_diff>
--- a/otros/documentacion/1 INTRODUCCION.docx
+++ b/otros/documentacion/1 INTRODUCCION.docx
@@ -192,17 +192,8 @@
           <w:b/>
           <w:bCs/>
         </w:rPr>
-        <w:t>&gt;composer créate-project larabel/larabel api-rest-laravel “5.7.*” –</w:t>
-      </w:r>
-      <w:proofErr w:type="spellStart"/>
-      <w:r>
-        <w:rPr>
-          <w:b/>
-          <w:bCs/>
-        </w:rPr>
-        <w:t>prefer-dist</w:t>
-      </w:r>
-      <w:proofErr w:type="spellEnd"/>
+        <w:t>&gt;composer créate-project larabel/larabel api-rest-laravel “5.7.*” –prefer-dist</w:t>
+      </w:r>
     </w:p>
     <w:p>
       <w:r>
@@ -278,42 +269,118 @@
         <w:t xml:space="preserve"> y listo.</w:t>
       </w:r>
     </w:p>
-    <w:p/>
-    <w:p>
-      <w:r>
-        <w:t xml:space="preserve">Una vez todo cargado, veamos las cosas </w:t>
+    <w:p>
+      <w:pPr>
+        <w:rPr>
+          <w:b/>
+          <w:bCs/>
+        </w:rPr>
+      </w:pPr>
+    </w:p>
+    <w:p>
+      <w:pPr>
+        <w:rPr>
+          <w:b/>
+          <w:bCs/>
+        </w:rPr>
+      </w:pPr>
+      <w:r>
+        <w:rPr>
+          <w:b/>
+          <w:bCs/>
+        </w:rPr>
+        <w:t>LO MAS IMPORTANTE:</w:t>
+      </w:r>
+    </w:p>
+    <w:p>
+      <w:pPr>
+        <w:rPr>
+          <w:b/>
+          <w:bCs/>
+        </w:rPr>
+      </w:pPr>
+      <w:r>
+        <w:rPr>
+          <w:b/>
+          <w:bCs/>
+        </w:rPr>
+        <w:t>COMPOSER</w:t>
+      </w:r>
+      <w:r>
+        <w:rPr>
+          <w:b/>
+          <w:bCs/>
+        </w:rPr>
+        <w:t>.json</w:t>
+      </w:r>
+      <w:r>
+        <w:t xml:space="preserve"> </w:t>
+      </w:r>
+      <w:r>
+        <w:sym w:font="Wingdings" w:char="F0E0"/>
+      </w:r>
+      <w:r>
+        <w:t xml:space="preserve"> incorpora muchas bibliotecas de laravel, la versión de php que estamos gastando, en el caso de que quisiéramos modificar algo de esto tendríamos que modificar este archivo y luego con composer, composer update para actualizarlo.</w:t>
+      </w:r>
+    </w:p>
+    <w:p>
+      <w:r>
+        <w:rPr>
+          <w:b/>
+          <w:bCs/>
+        </w:rPr>
+        <w:t>APP/CONTROLLERS</w:t>
+      </w:r>
+      <w:r>
+        <w:t xml:space="preserve"> </w:t>
+      </w:r>
+      <w:r>
+        <w:sym w:font="Wingdings" w:char="F0E0"/>
+      </w:r>
+      <w:r>
+        <w:t xml:space="preserve"> </w:t>
+      </w:r>
+      <w:r>
+        <w:t xml:space="preserve">tenemos los controladores que veremos </w:t>
       </w:r>
       <w:r>
         <w:t>más</w:t>
       </w:r>
       <w:r>
-        <w:t xml:space="preserve"> importante que nos aporta:</w:t>
-      </w:r>
-    </w:p>
-    <w:p>
-      <w:r>
-        <w:t>El package.json que incorpora muchas bibliotecas de laravel, la versión de php que estamos gastando, en el caso de que quisiéramos modificar algo de esto tendríamos que modificar este archivo y luego con composer, composer update para actualizarlo.</w:t>
-      </w:r>
-    </w:p>
-    <w:p>
-      <w:r>
-        <w:t xml:space="preserve">Carpeta app tenemos los controladores que veremos </w:t>
-      </w:r>
-      <w:r>
-        <w:t>más</w:t>
-      </w:r>
-      <w:r>
         <w:t xml:space="preserve"> adelante.</w:t>
       </w:r>
     </w:p>
     <w:p>
       <w:r>
-        <w:t>La carpeta routes tenemos web.php que proporciona la ruta de</w:t>
+        <w:rPr>
+          <w:b/>
+          <w:bCs/>
+        </w:rPr>
+        <w:t>ROUTES/</w:t>
+      </w:r>
+      <w:r>
+        <w:rPr>
+          <w:b/>
+          <w:bCs/>
+        </w:rPr>
+        <w:t>web.php</w:t>
       </w:r>
       <w:r>
         <w:t xml:space="preserve"> </w:t>
       </w:r>
       <w:r>
+        <w:sym w:font="Wingdings" w:char="F0E0"/>
+      </w:r>
+      <w:r>
+        <w:t xml:space="preserve"> </w:t>
+      </w:r>
+      <w:r>
+        <w:t>que proporciona la ruta de</w:t>
+      </w:r>
+      <w:r>
+        <w:t xml:space="preserve"> </w:t>
+      </w:r>
+      <w:r>
         <w:t>http://localhost/cursoMaster/laravel/api-rest-laravel/public/</w:t>
       </w:r>
       <w:r>
@@ -331,31 +398,30 @@
     </w:p>
     <w:p>
       <w:r>
-        <w:t xml:space="preserve">En la carpeta </w:t>
-      </w:r>
-      <w:proofErr w:type="spellStart"/>
-      <w:r>
-        <w:t>resources</w:t>
-      </w:r>
-      <w:proofErr w:type="spellEnd"/>
-      <w:r>
-        <w:t>/</w:t>
-      </w:r>
-      <w:proofErr w:type="spellStart"/>
-      <w:r>
-        <w:t>views</w:t>
-      </w:r>
-      <w:proofErr w:type="spellEnd"/>
-      <w:r>
-        <w:t xml:space="preserve"> tenemos </w:t>
-      </w:r>
-      <w:proofErr w:type="spellStart"/>
-      <w:r>
-        <w:t>welcome.blade.php</w:t>
-      </w:r>
-      <w:proofErr w:type="spellEnd"/>
-      <w:r>
-        <w:t xml:space="preserve"> que es la </w:t>
+        <w:rPr>
+          <w:b/>
+          <w:bCs/>
+        </w:rPr>
+        <w:t>RESOURCES</w:t>
+      </w:r>
+      <w:r>
+        <w:rPr>
+          <w:b/>
+          <w:bCs/>
+        </w:rPr>
+        <w:t>/views</w:t>
+      </w:r>
+      <w:r>
+        <w:t xml:space="preserve"> </w:t>
+      </w:r>
+      <w:r>
+        <w:sym w:font="Wingdings" w:char="F0E0"/>
+      </w:r>
+      <w:r>
+        <w:t xml:space="preserve"> </w:t>
+      </w:r>
+      <w:r>
+        <w:t xml:space="preserve">tenemos welcome.blade.php que es la </w:t>
       </w:r>
       <w:r>
         <w:t>página</w:t>
@@ -404,15 +470,7 @@
     </w:p>
     <w:p>
       <w:r>
-        <w:t xml:space="preserve">La </w:t>
-      </w:r>
-      <w:proofErr w:type="spellStart"/>
-      <w:r>
-        <w:t>url</w:t>
-      </w:r>
-      <w:proofErr w:type="spellEnd"/>
-      <w:r>
-        <w:t xml:space="preserve"> que hemos mostrado con anterioridad, en mi opinión es demasiado larga</w:t>
+        <w:t>La url que hemos mostrado con anterioridad, en mi opinión es demasiado larga</w:t>
       </w:r>
       <w:r>
         <w:t>.</w:t>
@@ -422,11 +480,9 @@
       <w:r>
         <w:t xml:space="preserve">Vamos al archivo routes y creemos otra </w:t>
       </w:r>
-      <w:proofErr w:type="gramStart"/>
       <w:r>
         <w:t>ruta</w:t>
       </w:r>
-      <w:proofErr w:type="gramEnd"/>
       <w:r>
         <w:t xml:space="preserve"> pero en vez de devolver la vista welcome que es el archivo php del que hemos hablado antes, devuelva un </w:t>
       </w:r>
@@ -449,8 +505,6 @@
           <w:lang w:eastAsia="es-ES"/>
         </w:rPr>
       </w:pPr>
-      <w:proofErr w:type="spellStart"/>
-      <w:proofErr w:type="gramStart"/>
       <w:r>
         <w:rPr>
           <w:rFonts w:ascii="Consolas" w:eastAsia="Times New Roman" w:hAnsi="Consolas" w:cs="Times New Roman"/>
@@ -461,7 +515,6 @@
         </w:rPr>
         <w:t>Route</w:t>
       </w:r>
-      <w:proofErr w:type="spellEnd"/>
       <w:r>
         <w:rPr>
           <w:rFonts w:ascii="Consolas" w:eastAsia="Times New Roman" w:hAnsi="Consolas" w:cs="Times New Roman"/>
@@ -472,8 +525,6 @@
         </w:rPr>
         <w:t>::</w:t>
       </w:r>
-      <w:proofErr w:type="spellStart"/>
-      <w:proofErr w:type="gramEnd"/>
       <w:r>
         <w:rPr>
           <w:rFonts w:ascii="Consolas" w:eastAsia="Times New Roman" w:hAnsi="Consolas" w:cs="Times New Roman"/>
@@ -484,7 +535,6 @@
         </w:rPr>
         <w:t>get</w:t>
       </w:r>
-      <w:proofErr w:type="spellEnd"/>
       <w:r>
         <w:rPr>
           <w:rFonts w:ascii="Consolas" w:eastAsia="Times New Roman" w:hAnsi="Consolas" w:cs="Times New Roman"/>
@@ -647,8 +697,6 @@
           <w:lang w:eastAsia="es-ES"/>
         </w:rPr>
       </w:pPr>
-      <w:proofErr w:type="spellStart"/>
-      <w:proofErr w:type="gramStart"/>
       <w:r>
         <w:rPr>
           <w:rFonts w:ascii="Consolas" w:eastAsia="Times New Roman" w:hAnsi="Consolas" w:cs="Times New Roman"/>
@@ -659,7 +707,6 @@
         </w:rPr>
         <w:t>Route</w:t>
       </w:r>
-      <w:proofErr w:type="spellEnd"/>
       <w:r>
         <w:rPr>
           <w:rFonts w:ascii="Consolas" w:eastAsia="Times New Roman" w:hAnsi="Consolas" w:cs="Times New Roman"/>
@@ -670,8 +717,6 @@
         </w:rPr>
         <w:t>::</w:t>
       </w:r>
-      <w:proofErr w:type="spellStart"/>
-      <w:proofErr w:type="gramEnd"/>
       <w:r>
         <w:rPr>
           <w:rFonts w:ascii="Consolas" w:eastAsia="Times New Roman" w:hAnsi="Consolas" w:cs="Times New Roman"/>
@@ -682,7 +727,6 @@
         </w:rPr>
         <w:t>get</w:t>
       </w:r>
-      <w:proofErr w:type="spellEnd"/>
       <w:r>
         <w:rPr>
           <w:rFonts w:ascii="Consolas" w:eastAsia="Times New Roman" w:hAnsi="Consolas" w:cs="Times New Roman"/>
@@ -776,7 +820,6 @@
         </w:rPr>
         <w:t xml:space="preserve"> </w:t>
       </w:r>
-      <w:proofErr w:type="spellStart"/>
       <w:r>
         <w:rPr>
           <w:rFonts w:ascii="Consolas" w:eastAsia="Times New Roman" w:hAnsi="Consolas" w:cs="Times New Roman"/>
@@ -787,7 +830,6 @@
         </w:rPr>
         <w:t>view</w:t>
       </w:r>
-      <w:proofErr w:type="spellEnd"/>
       <w:r>
         <w:rPr>
           <w:rFonts w:ascii="Consolas" w:eastAsia="Times New Roman" w:hAnsi="Consolas" w:cs="Times New Roman"/>
@@ -872,80 +914,39 @@
     </w:p>
     <w:p>
       <w:r>
+        <w:t xml:space="preserve">Las URL quedan muy largas, para ellos vamos a crear un host virtual, es como hacer un dominio falso dentro de nuestro equipo, de esta manera trabajamos de manera realista y la ruta no es tan larga, por </w:t>
+      </w:r>
+      <w:r>
+        <w:t>ejemplo,</w:t>
+      </w:r>
+      <w:r>
+        <w:t xml:space="preserve"> el dominio que vamos a elegir: cursoBackFront.com</w:t>
+      </w:r>
+      <w:r>
+        <w:t>.</w:t>
+      </w:r>
+    </w:p>
+    <w:p>
+      <w:r>
         <w:lastRenderedPageBreak/>
-        <w:t xml:space="preserve">Las URL quedan muy largas, para ellos vamos a crear un host virtual, es como hacer un dominio falso dentro de nuestro equipo, de esta manera trabajamos de manera realista y la ruta no es tan larga, por </w:t>
-      </w:r>
-      <w:r>
-        <w:t>ejemplo,</w:t>
-      </w:r>
-      <w:r>
-        <w:t xml:space="preserve"> el dominio que vamos a elegir: cursoBackFront.com</w:t>
-      </w:r>
-      <w:r>
-        <w:t>.</w:t>
-      </w:r>
-    </w:p>
-    <w:p>
-      <w:r>
         <w:t>Para ello haremos lo siguiente:</w:t>
       </w:r>
     </w:p>
     <w:p>
       <w:r>
-        <w:t xml:space="preserve">Abrimos la carpeta apache dentro de </w:t>
-      </w:r>
-      <w:proofErr w:type="spellStart"/>
-      <w:r>
-        <w:t>wampserver</w:t>
-      </w:r>
-      <w:proofErr w:type="spellEnd"/>
-      <w:r>
-        <w:t xml:space="preserve">, </w:t>
-      </w:r>
-      <w:proofErr w:type="spellStart"/>
-      <w:r>
-        <w:t>apacheVersion</w:t>
-      </w:r>
-      <w:proofErr w:type="spellEnd"/>
-      <w:r>
-        <w:t xml:space="preserve">, </w:t>
-      </w:r>
-      <w:proofErr w:type="spellStart"/>
-      <w:r>
-        <w:t>conf</w:t>
-      </w:r>
-      <w:proofErr w:type="spellEnd"/>
-      <w:r>
-        <w:t xml:space="preserve">, y el fichero </w:t>
-      </w:r>
-      <w:proofErr w:type="spellStart"/>
-      <w:r>
-        <w:t>httpd.conf</w:t>
-      </w:r>
-      <w:proofErr w:type="spellEnd"/>
-      <w:r>
-        <w:t>, dentro de este archivo buscamos Virtual host</w:t>
-      </w:r>
-      <w:r>
-        <w:t xml:space="preserve"> y encontraremos el archivo </w:t>
-      </w:r>
-      <w:proofErr w:type="spellStart"/>
-      <w:r>
-        <w:rPr>
-          <w:b/>
-          <w:bCs/>
-        </w:rPr>
-        <w:t>conf</w:t>
-      </w:r>
-      <w:proofErr w:type="spellEnd"/>
-      <w:r>
-        <w:rPr>
-          <w:b/>
-          <w:bCs/>
-        </w:rPr>
-        <w:t>/extra/</w:t>
-      </w:r>
-      <w:proofErr w:type="spellStart"/>
+        <w:rPr>
+          <w:b/>
+          <w:bCs/>
+        </w:rPr>
+        <w:t>C:\wamp64\bin\apache\apache2.4.54.2\conf</w:t>
+      </w:r>
+      <w:r>
+        <w:rPr>
+          <w:b/>
+          <w:bCs/>
+        </w:rPr>
+        <w:t>\</w:t>
+      </w:r>
       <w:r>
         <w:rPr>
           <w:b/>
@@ -953,7 +954,6 @@
         </w:rPr>
         <w:t>httpd-vhosts.conf</w:t>
       </w:r>
-      <w:proofErr w:type="spellEnd"/>
       <w:r>
         <w:t>, este es el archivo que contiene los host virtuales que tenemos en nuestro equipo y será el que tendremos que modificar para crear un nuevos host.</w:t>
       </w:r>
@@ -1017,183 +1017,224 @@
           <w:sz w:val="16"/>
           <w:szCs w:val="16"/>
         </w:rPr>
-        <w:t>&lt;</w:t>
-      </w:r>
-      <w:proofErr w:type="spellStart"/>
-      <w:r>
-        <w:rPr>
-          <w:b/>
-          <w:bCs/>
-          <w:sz w:val="16"/>
-          <w:szCs w:val="16"/>
-        </w:rPr>
-        <w:t>VirtualHost</w:t>
-      </w:r>
-      <w:proofErr w:type="spellEnd"/>
-      <w:r>
-        <w:rPr>
-          <w:b/>
-          <w:bCs/>
-          <w:sz w:val="16"/>
-          <w:szCs w:val="16"/>
-        </w:rPr>
-        <w:t xml:space="preserve"> *:80&gt;</w:t>
-      </w:r>
-    </w:p>
-    <w:p>
-      <w:pPr>
-        <w:rPr>
-          <w:b/>
-          <w:bCs/>
-          <w:sz w:val="16"/>
-          <w:szCs w:val="16"/>
-        </w:rPr>
-      </w:pPr>
-      <w:r>
-        <w:rPr>
-          <w:b/>
-          <w:bCs/>
-          <w:sz w:val="16"/>
-          <w:szCs w:val="16"/>
-        </w:rPr>
-        <w:t xml:space="preserve">  </w:t>
-      </w:r>
-      <w:proofErr w:type="spellStart"/>
-      <w:r>
-        <w:rPr>
-          <w:b/>
-          <w:bCs/>
-          <w:sz w:val="16"/>
-          <w:szCs w:val="16"/>
-        </w:rPr>
-        <w:t>ServerName</w:t>
-      </w:r>
-      <w:proofErr w:type="spellEnd"/>
-      <w:r>
-        <w:rPr>
-          <w:b/>
-          <w:bCs/>
-          <w:sz w:val="16"/>
-          <w:szCs w:val="16"/>
-        </w:rPr>
-        <w:t xml:space="preserve"> localhost</w:t>
-      </w:r>
-    </w:p>
-    <w:p>
-      <w:pPr>
-        <w:rPr>
-          <w:b/>
-          <w:bCs/>
-          <w:sz w:val="16"/>
-          <w:szCs w:val="16"/>
-        </w:rPr>
-      </w:pPr>
-      <w:r>
-        <w:rPr>
-          <w:b/>
-          <w:bCs/>
-          <w:sz w:val="16"/>
-          <w:szCs w:val="16"/>
-        </w:rPr>
-        <w:t xml:space="preserve">  </w:t>
-      </w:r>
-      <w:proofErr w:type="spellStart"/>
-      <w:r>
-        <w:rPr>
-          <w:b/>
-          <w:bCs/>
-          <w:sz w:val="16"/>
-          <w:szCs w:val="16"/>
-        </w:rPr>
-        <w:t>ServerAlias</w:t>
-      </w:r>
-      <w:proofErr w:type="spellEnd"/>
-      <w:r>
-        <w:rPr>
-          <w:b/>
-          <w:bCs/>
-          <w:sz w:val="16"/>
-          <w:szCs w:val="16"/>
-        </w:rPr>
-        <w:t xml:space="preserve"> localhost</w:t>
-      </w:r>
-    </w:p>
-    <w:p>
-      <w:pPr>
-        <w:rPr>
-          <w:b/>
-          <w:bCs/>
-          <w:sz w:val="16"/>
-          <w:szCs w:val="16"/>
-        </w:rPr>
-      </w:pPr>
-      <w:r>
-        <w:rPr>
-          <w:b/>
-          <w:bCs/>
-          <w:sz w:val="16"/>
-          <w:szCs w:val="16"/>
-        </w:rPr>
-        <w:t xml:space="preserve">  </w:t>
-      </w:r>
-      <w:proofErr w:type="spellStart"/>
-      <w:r>
-        <w:rPr>
-          <w:b/>
-          <w:bCs/>
-          <w:sz w:val="16"/>
-          <w:szCs w:val="16"/>
-        </w:rPr>
-        <w:t>DocumentRoot</w:t>
-      </w:r>
-      <w:proofErr w:type="spellEnd"/>
-      <w:r>
-        <w:rPr>
-          <w:b/>
-          <w:bCs/>
-          <w:sz w:val="16"/>
-          <w:szCs w:val="16"/>
-        </w:rPr>
-        <w:t xml:space="preserve"> "${INSTALL_DIR}/www"</w:t>
-      </w:r>
-    </w:p>
-    <w:p>
-      <w:pPr>
-        <w:rPr>
-          <w:b/>
-          <w:bCs/>
-          <w:sz w:val="16"/>
-          <w:szCs w:val="16"/>
-        </w:rPr>
-      </w:pPr>
-      <w:r>
-        <w:rPr>
-          <w:b/>
-          <w:bCs/>
-          <w:sz w:val="16"/>
-          <w:szCs w:val="16"/>
-        </w:rPr>
-        <w:t xml:space="preserve">  &lt;</w:t>
-      </w:r>
-      <w:proofErr w:type="spellStart"/>
-      <w:r>
-        <w:rPr>
-          <w:b/>
-          <w:bCs/>
-          <w:sz w:val="16"/>
-          <w:szCs w:val="16"/>
-        </w:rPr>
-        <w:t>Directory</w:t>
-      </w:r>
-      <w:proofErr w:type="spellEnd"/>
-      <w:r>
-        <w:rPr>
-          <w:b/>
-          <w:bCs/>
-          <w:sz w:val="16"/>
-          <w:szCs w:val="16"/>
-        </w:rPr>
-        <w:t xml:space="preserve"> "${INSTALL_DIR}/www/"&gt;</w:t>
+        <w:t>&lt;VirtualHost *:80&gt;</w:t>
+      </w:r>
+    </w:p>
+    <w:p>
+      <w:pPr>
+        <w:rPr>
+          <w:b/>
+          <w:bCs/>
+          <w:sz w:val="16"/>
+          <w:szCs w:val="16"/>
+        </w:rPr>
+      </w:pPr>
+      <w:r>
+        <w:rPr>
+          <w:b/>
+          <w:bCs/>
+          <w:sz w:val="16"/>
+          <w:szCs w:val="16"/>
+        </w:rPr>
+        <w:t xml:space="preserve">  ServerName localhost</w:t>
+      </w:r>
+    </w:p>
+    <w:p>
+      <w:pPr>
+        <w:rPr>
+          <w:b/>
+          <w:bCs/>
+          <w:sz w:val="16"/>
+          <w:szCs w:val="16"/>
+        </w:rPr>
+      </w:pPr>
+      <w:r>
+        <w:rPr>
+          <w:b/>
+          <w:bCs/>
+          <w:sz w:val="16"/>
+          <w:szCs w:val="16"/>
+        </w:rPr>
+        <w:t xml:space="preserve">  ServerAlias localhost</w:t>
+      </w:r>
+    </w:p>
+    <w:p>
+      <w:pPr>
+        <w:rPr>
+          <w:b/>
+          <w:bCs/>
+          <w:sz w:val="16"/>
+          <w:szCs w:val="16"/>
+        </w:rPr>
+      </w:pPr>
+      <w:r>
+        <w:rPr>
+          <w:b/>
+          <w:bCs/>
+          <w:sz w:val="16"/>
+          <w:szCs w:val="16"/>
+        </w:rPr>
+        <w:t xml:space="preserve">  DocumentRoot "${INSTALL_DIR}/www"</w:t>
+      </w:r>
+    </w:p>
+    <w:p>
+      <w:pPr>
+        <w:rPr>
+          <w:b/>
+          <w:bCs/>
+          <w:sz w:val="16"/>
+          <w:szCs w:val="16"/>
+        </w:rPr>
+      </w:pPr>
+      <w:r>
+        <w:rPr>
+          <w:b/>
+          <w:bCs/>
+          <w:sz w:val="16"/>
+          <w:szCs w:val="16"/>
+        </w:rPr>
+        <w:t xml:space="preserve">  &lt;Directory "${INSTALL_DIR}/www/"&gt;</w:t>
+      </w:r>
+    </w:p>
+    <w:p>
+      <w:pPr>
+        <w:rPr>
+          <w:b/>
+          <w:bCs/>
+          <w:sz w:val="16"/>
+          <w:szCs w:val="16"/>
+        </w:rPr>
+      </w:pPr>
+      <w:r>
+        <w:rPr>
+          <w:b/>
+          <w:bCs/>
+          <w:sz w:val="16"/>
+          <w:szCs w:val="16"/>
+        </w:rPr>
+        <w:t xml:space="preserve">    Options +Indexes +Includes +FollowSymLinks +MultiViews</w:t>
+      </w:r>
+    </w:p>
+    <w:p>
+      <w:pPr>
+        <w:rPr>
+          <w:b/>
+          <w:bCs/>
+          <w:sz w:val="16"/>
+          <w:szCs w:val="16"/>
+        </w:rPr>
+      </w:pPr>
+      <w:r>
+        <w:rPr>
+          <w:b/>
+          <w:bCs/>
+          <w:sz w:val="16"/>
+          <w:szCs w:val="16"/>
+        </w:rPr>
+        <w:t xml:space="preserve">    AllowOverride All</w:t>
+      </w:r>
+    </w:p>
+    <w:p>
+      <w:pPr>
+        <w:rPr>
+          <w:b/>
+          <w:bCs/>
+          <w:sz w:val="16"/>
+          <w:szCs w:val="16"/>
+        </w:rPr>
+      </w:pPr>
+      <w:r>
+        <w:rPr>
+          <w:b/>
+          <w:bCs/>
+          <w:sz w:val="16"/>
+          <w:szCs w:val="16"/>
+        </w:rPr>
+        <w:t xml:space="preserve">    Require local</w:t>
+      </w:r>
+    </w:p>
+    <w:p>
+      <w:pPr>
+        <w:rPr>
+          <w:b/>
+          <w:bCs/>
+          <w:sz w:val="16"/>
+          <w:szCs w:val="16"/>
+        </w:rPr>
+      </w:pPr>
+      <w:r>
+        <w:rPr>
+          <w:b/>
+          <w:bCs/>
+          <w:sz w:val="16"/>
+          <w:szCs w:val="16"/>
+        </w:rPr>
+        <w:t xml:space="preserve">  &lt;/Directory&gt;</w:t>
+      </w:r>
+    </w:p>
+    <w:p>
+      <w:pPr>
+        <w:rPr>
+          <w:b/>
+          <w:bCs/>
+          <w:sz w:val="16"/>
+          <w:szCs w:val="16"/>
+        </w:rPr>
+      </w:pPr>
+      <w:r>
+        <w:rPr>
+          <w:b/>
+          <w:bCs/>
+          <w:sz w:val="16"/>
+          <w:szCs w:val="16"/>
+        </w:rPr>
+        <w:t>&lt;/VirtualHost&gt;</w:t>
+      </w:r>
+    </w:p>
+    <w:p>
+      <w:pPr>
+        <w:rPr>
+          <w:b/>
+          <w:bCs/>
+          <w:sz w:val="16"/>
+          <w:szCs w:val="16"/>
+        </w:rPr>
+      </w:pPr>
+    </w:p>
+    <w:p>
+      <w:r>
+        <w:t>Este no hay que tocarlo</w:t>
+      </w:r>
+      <w:r>
+        <w:t xml:space="preserve"> pues es el que utiliza apache del wamp server para que todo funciones correctamente. Crearemos otro:</w:t>
+      </w:r>
+    </w:p>
+    <w:p>
+      <w:pPr>
+        <w:rPr>
+          <w:b/>
+          <w:bCs/>
+          <w:sz w:val="16"/>
+          <w:szCs w:val="16"/>
+        </w:rPr>
+      </w:pPr>
+      <w:r>
+        <w:rPr>
+          <w:b/>
+          <w:bCs/>
+          <w:sz w:val="16"/>
+          <w:szCs w:val="16"/>
+        </w:rPr>
+        <w:t xml:space="preserve">&lt;VirtualHost *:80&gt;   </w:t>
+      </w:r>
+      <w:r>
+        <w:rPr>
+          <w:b/>
+          <w:bCs/>
+          <w:sz w:val="16"/>
+          <w:szCs w:val="16"/>
+        </w:rPr>
+        <w:t xml:space="preserve">   //etiqueta crea host virtual puerto 80</w:t>
       </w:r>
     </w:p>
     <w:p>
@@ -1214,77 +1255,80 @@
         </w:rPr>
         <w:t xml:space="preserve">    </w:t>
       </w:r>
-      <w:proofErr w:type="spellStart"/>
-      <w:r>
-        <w:rPr>
-          <w:b/>
-          <w:bCs/>
-          <w:sz w:val="16"/>
-          <w:szCs w:val="16"/>
-        </w:rPr>
-        <w:t>Options</w:t>
-      </w:r>
-      <w:proofErr w:type="spellEnd"/>
-      <w:r>
-        <w:rPr>
-          <w:b/>
-          <w:bCs/>
-          <w:sz w:val="16"/>
-          <w:szCs w:val="16"/>
-        </w:rPr>
-        <w:t xml:space="preserve"> +Indexes +</w:t>
-      </w:r>
-      <w:proofErr w:type="spellStart"/>
-      <w:r>
-        <w:rPr>
-          <w:b/>
-          <w:bCs/>
-          <w:sz w:val="16"/>
-          <w:szCs w:val="16"/>
-        </w:rPr>
-        <w:t>Includes</w:t>
-      </w:r>
-      <w:proofErr w:type="spellEnd"/>
-      <w:r>
-        <w:rPr>
-          <w:b/>
-          <w:bCs/>
-          <w:sz w:val="16"/>
-          <w:szCs w:val="16"/>
-        </w:rPr>
-        <w:t xml:space="preserve"> +</w:t>
-      </w:r>
-      <w:proofErr w:type="spellStart"/>
-      <w:r>
-        <w:rPr>
-          <w:b/>
-          <w:bCs/>
-          <w:sz w:val="16"/>
-          <w:szCs w:val="16"/>
-        </w:rPr>
-        <w:t>FollowSymLinks</w:t>
-      </w:r>
-      <w:proofErr w:type="spellEnd"/>
-      <w:r>
-        <w:rPr>
-          <w:b/>
-          <w:bCs/>
-          <w:sz w:val="16"/>
-          <w:szCs w:val="16"/>
-        </w:rPr>
-        <w:t xml:space="preserve"> +</w:t>
-      </w:r>
-      <w:proofErr w:type="spellStart"/>
-      <w:r>
-        <w:rPr>
-          <w:b/>
-          <w:bCs/>
-          <w:sz w:val="16"/>
-          <w:szCs w:val="16"/>
-        </w:rPr>
-        <w:t>MultiViews</w:t>
-      </w:r>
-      <w:proofErr w:type="spellEnd"/>
+      <w:r>
+        <w:rPr>
+          <w:b/>
+          <w:bCs/>
+          <w:sz w:val="16"/>
+          <w:szCs w:val="16"/>
+        </w:rPr>
+        <w:t>DocumentRoot "${INSTALL_DIR}/www/cursoMaster/laravel/api-rest-laravel/public"</w:t>
+      </w:r>
+      <w:r>
+        <w:rPr>
+          <w:b/>
+          <w:bCs/>
+          <w:sz w:val="16"/>
+          <w:szCs w:val="16"/>
+        </w:rPr>
+        <w:t xml:space="preserve"> //ruta donde tenemos instalado servidor local</w:t>
+      </w:r>
+    </w:p>
+    <w:p>
+      <w:pPr>
+        <w:rPr>
+          <w:b/>
+          <w:bCs/>
+          <w:sz w:val="16"/>
+          <w:szCs w:val="16"/>
+        </w:rPr>
+      </w:pPr>
+      <w:r>
+        <w:rPr>
+          <w:b/>
+          <w:bCs/>
+          <w:sz w:val="16"/>
+          <w:szCs w:val="16"/>
+        </w:rPr>
+        <w:t xml:space="preserve">    ServerName </w:t>
+      </w:r>
+      <w:r>
+        <w:rPr>
+          <w:b/>
+          <w:bCs/>
+          <w:sz w:val="16"/>
+          <w:szCs w:val="16"/>
+        </w:rPr>
+        <w:t>cursoDesarrollo.com</w:t>
+      </w:r>
+    </w:p>
+    <w:p>
+      <w:pPr>
+        <w:rPr>
+          <w:b/>
+          <w:bCs/>
+          <w:sz w:val="16"/>
+          <w:szCs w:val="16"/>
+        </w:rPr>
+      </w:pPr>
+      <w:r>
+        <w:rPr>
+          <w:b/>
+          <w:bCs/>
+          <w:sz w:val="16"/>
+          <w:szCs w:val="16"/>
+        </w:rPr>
+        <w:t xml:space="preserve">    ServerAlias </w:t>
+      </w:r>
+      <w:r>
+        <w:rPr>
+          <w:b/>
+          <w:bCs/>
+          <w:sz w:val="16"/>
+          <w:szCs w:val="16"/>
+        </w:rPr>
+        <w:t>www.cursoDesarrollo.com</w:t>
+      </w:r>
     </w:p>
     <w:p>
       <w:pPr>
@@ -1304,411 +1348,14 @@
         </w:rPr>
         <w:t xml:space="preserve">    </w:t>
       </w:r>
-      <w:proofErr w:type="spellStart"/>
-      <w:r>
-        <w:rPr>
-          <w:b/>
-          <w:bCs/>
-          <w:sz w:val="16"/>
-          <w:szCs w:val="16"/>
-        </w:rPr>
-        <w:t>AllowOverride</w:t>
-      </w:r>
-      <w:proofErr w:type="spellEnd"/>
-      <w:r>
-        <w:rPr>
-          <w:b/>
-          <w:bCs/>
-          <w:sz w:val="16"/>
-          <w:szCs w:val="16"/>
-        </w:rPr>
-        <w:t xml:space="preserve"> </w:t>
-      </w:r>
-      <w:proofErr w:type="spellStart"/>
-      <w:r>
-        <w:rPr>
-          <w:b/>
-          <w:bCs/>
-          <w:sz w:val="16"/>
-          <w:szCs w:val="16"/>
-        </w:rPr>
-        <w:t>All</w:t>
-      </w:r>
-      <w:proofErr w:type="spellEnd"/>
-    </w:p>
-    <w:p>
-      <w:pPr>
-        <w:rPr>
-          <w:b/>
-          <w:bCs/>
-          <w:sz w:val="16"/>
-          <w:szCs w:val="16"/>
-        </w:rPr>
-      </w:pPr>
-      <w:r>
-        <w:rPr>
-          <w:b/>
-          <w:bCs/>
-          <w:sz w:val="16"/>
-          <w:szCs w:val="16"/>
-        </w:rPr>
-        <w:t xml:space="preserve">    </w:t>
-      </w:r>
-      <w:proofErr w:type="spellStart"/>
-      <w:r>
-        <w:rPr>
-          <w:b/>
-          <w:bCs/>
-          <w:sz w:val="16"/>
-          <w:szCs w:val="16"/>
-        </w:rPr>
-        <w:t>Require</w:t>
-      </w:r>
-      <w:proofErr w:type="spellEnd"/>
-      <w:r>
-        <w:rPr>
-          <w:b/>
-          <w:bCs/>
-          <w:sz w:val="16"/>
-          <w:szCs w:val="16"/>
-        </w:rPr>
-        <w:t xml:space="preserve"> local</w:t>
-      </w:r>
-    </w:p>
-    <w:p>
-      <w:pPr>
-        <w:rPr>
-          <w:b/>
-          <w:bCs/>
-          <w:sz w:val="16"/>
-          <w:szCs w:val="16"/>
-        </w:rPr>
-      </w:pPr>
-      <w:r>
-        <w:rPr>
-          <w:b/>
-          <w:bCs/>
-          <w:sz w:val="16"/>
-          <w:szCs w:val="16"/>
-        </w:rPr>
-        <w:t xml:space="preserve">  &lt;/</w:t>
-      </w:r>
-      <w:proofErr w:type="spellStart"/>
-      <w:r>
-        <w:rPr>
-          <w:b/>
-          <w:bCs/>
-          <w:sz w:val="16"/>
-          <w:szCs w:val="16"/>
-        </w:rPr>
-        <w:t>Directory</w:t>
-      </w:r>
-      <w:proofErr w:type="spellEnd"/>
-      <w:r>
-        <w:rPr>
-          <w:b/>
-          <w:bCs/>
-          <w:sz w:val="16"/>
-          <w:szCs w:val="16"/>
-        </w:rPr>
-        <w:t>&gt;</w:t>
-      </w:r>
-    </w:p>
-    <w:p>
-      <w:pPr>
-        <w:rPr>
-          <w:b/>
-          <w:bCs/>
-          <w:sz w:val="16"/>
-          <w:szCs w:val="16"/>
-        </w:rPr>
-      </w:pPr>
-      <w:r>
-        <w:rPr>
-          <w:b/>
-          <w:bCs/>
-          <w:sz w:val="16"/>
-          <w:szCs w:val="16"/>
-        </w:rPr>
-        <w:t>&lt;/</w:t>
-      </w:r>
-      <w:proofErr w:type="spellStart"/>
-      <w:r>
-        <w:rPr>
-          <w:b/>
-          <w:bCs/>
-          <w:sz w:val="16"/>
-          <w:szCs w:val="16"/>
-        </w:rPr>
-        <w:t>VirtualHost</w:t>
-      </w:r>
-      <w:proofErr w:type="spellEnd"/>
-      <w:r>
-        <w:rPr>
-          <w:b/>
-          <w:bCs/>
-          <w:sz w:val="16"/>
-          <w:szCs w:val="16"/>
-        </w:rPr>
-        <w:t>&gt;</w:t>
-      </w:r>
-    </w:p>
-    <w:p>
-      <w:pPr>
-        <w:rPr>
-          <w:b/>
-          <w:bCs/>
-          <w:sz w:val="16"/>
-          <w:szCs w:val="16"/>
-        </w:rPr>
-      </w:pPr>
-    </w:p>
-    <w:p>
-      <w:r>
-        <w:t>Este no hay que tocarlo</w:t>
-      </w:r>
-      <w:r>
-        <w:t xml:space="preserve"> pues es el que utiliza apache del wamp server para que todo funciones correctamente. Crearemos otro:</w:t>
-      </w:r>
-    </w:p>
-    <w:p>
-      <w:pPr>
-        <w:rPr>
-          <w:b/>
-          <w:bCs/>
-          <w:sz w:val="16"/>
-          <w:szCs w:val="16"/>
-        </w:rPr>
-      </w:pPr>
-      <w:r>
-        <w:rPr>
-          <w:b/>
-          <w:bCs/>
-          <w:sz w:val="16"/>
-          <w:szCs w:val="16"/>
-        </w:rPr>
-        <w:t>&lt;</w:t>
-      </w:r>
-      <w:proofErr w:type="spellStart"/>
-      <w:r>
-        <w:rPr>
-          <w:b/>
-          <w:bCs/>
-          <w:sz w:val="16"/>
-          <w:szCs w:val="16"/>
-        </w:rPr>
-        <w:t>VirtualHost</w:t>
-      </w:r>
-      <w:proofErr w:type="spellEnd"/>
-      <w:r>
-        <w:rPr>
-          <w:b/>
-          <w:bCs/>
-          <w:sz w:val="16"/>
-          <w:szCs w:val="16"/>
-        </w:rPr>
-        <w:t xml:space="preserve"> *:80&gt;   </w:t>
-      </w:r>
-      <w:r>
-        <w:rPr>
-          <w:b/>
-          <w:bCs/>
-          <w:sz w:val="16"/>
-          <w:szCs w:val="16"/>
-        </w:rPr>
-        <w:t xml:space="preserve">   //etiqueta crea host virtual puerto 80</w:t>
-      </w:r>
-    </w:p>
-    <w:p>
-      <w:pPr>
-        <w:rPr>
-          <w:b/>
-          <w:bCs/>
-          <w:sz w:val="16"/>
-          <w:szCs w:val="16"/>
-        </w:rPr>
-      </w:pPr>
-      <w:r>
-        <w:rPr>
-          <w:b/>
-          <w:bCs/>
-          <w:sz w:val="16"/>
-          <w:szCs w:val="16"/>
-        </w:rPr>
-        <w:t xml:space="preserve">    </w:t>
-      </w:r>
-      <w:proofErr w:type="spellStart"/>
-      <w:r>
-        <w:rPr>
-          <w:b/>
-          <w:bCs/>
-          <w:sz w:val="16"/>
-          <w:szCs w:val="16"/>
-        </w:rPr>
-        <w:t>DocumentRoot</w:t>
-      </w:r>
-      <w:proofErr w:type="spellEnd"/>
-      <w:r>
-        <w:rPr>
-          <w:b/>
-          <w:bCs/>
-          <w:sz w:val="16"/>
-          <w:szCs w:val="16"/>
-        </w:rPr>
-        <w:t xml:space="preserve"> "${INSTALL_DIR}/www/cursoMaster/laravel/api-rest-laravel/public"</w:t>
-      </w:r>
-      <w:r>
-        <w:rPr>
-          <w:b/>
-          <w:bCs/>
-          <w:sz w:val="16"/>
-          <w:szCs w:val="16"/>
-        </w:rPr>
-        <w:t xml:space="preserve"> //ruta donde tenemos instalado servidor local</w:t>
-      </w:r>
-    </w:p>
-    <w:p>
-      <w:pPr>
-        <w:rPr>
-          <w:b/>
-          <w:bCs/>
-          <w:sz w:val="16"/>
-          <w:szCs w:val="16"/>
-        </w:rPr>
-      </w:pPr>
-      <w:r>
-        <w:rPr>
-          <w:b/>
-          <w:bCs/>
-          <w:sz w:val="16"/>
-          <w:szCs w:val="16"/>
-        </w:rPr>
-        <w:t xml:space="preserve">    </w:t>
-      </w:r>
-      <w:proofErr w:type="spellStart"/>
-      <w:r>
-        <w:rPr>
-          <w:b/>
-          <w:bCs/>
-          <w:sz w:val="16"/>
-          <w:szCs w:val="16"/>
-        </w:rPr>
-        <w:t>ServerName</w:t>
-      </w:r>
-      <w:proofErr w:type="spellEnd"/>
-      <w:r>
-        <w:rPr>
-          <w:b/>
-          <w:bCs/>
-          <w:sz w:val="16"/>
-          <w:szCs w:val="16"/>
-        </w:rPr>
-        <w:t xml:space="preserve"> </w:t>
-      </w:r>
-      <w:r>
-        <w:rPr>
-          <w:b/>
-          <w:bCs/>
-          <w:sz w:val="16"/>
-          <w:szCs w:val="16"/>
-        </w:rPr>
-        <w:t>cursoDesarrollo.com</w:t>
-      </w:r>
-    </w:p>
-    <w:p>
-      <w:pPr>
-        <w:rPr>
-          <w:b/>
-          <w:bCs/>
-          <w:sz w:val="16"/>
-          <w:szCs w:val="16"/>
-        </w:rPr>
-      </w:pPr>
-      <w:r>
-        <w:rPr>
-          <w:b/>
-          <w:bCs/>
-          <w:sz w:val="16"/>
-          <w:szCs w:val="16"/>
-        </w:rPr>
-        <w:t xml:space="preserve">    </w:t>
-      </w:r>
-      <w:proofErr w:type="spellStart"/>
-      <w:r>
-        <w:rPr>
-          <w:b/>
-          <w:bCs/>
-          <w:sz w:val="16"/>
-          <w:szCs w:val="16"/>
-        </w:rPr>
-        <w:t>ServerAlias</w:t>
-      </w:r>
-      <w:proofErr w:type="spellEnd"/>
-      <w:r>
-        <w:rPr>
-          <w:b/>
-          <w:bCs/>
-          <w:sz w:val="16"/>
-          <w:szCs w:val="16"/>
-        </w:rPr>
-        <w:t xml:space="preserve"> </w:t>
-      </w:r>
-      <w:r>
-        <w:rPr>
-          <w:b/>
-          <w:bCs/>
-          <w:sz w:val="16"/>
-          <w:szCs w:val="16"/>
-        </w:rPr>
-        <w:t>www.cursoDesarrollo.com</w:t>
-      </w:r>
-    </w:p>
-    <w:p>
-      <w:pPr>
-        <w:rPr>
-          <w:b/>
-          <w:bCs/>
-          <w:sz w:val="16"/>
-          <w:szCs w:val="16"/>
-        </w:rPr>
-      </w:pPr>
-      <w:r>
-        <w:rPr>
-          <w:b/>
-          <w:bCs/>
-          <w:sz w:val="16"/>
-          <w:szCs w:val="16"/>
-        </w:rPr>
-        <w:t xml:space="preserve">    </w:t>
-      </w:r>
-      <w:r>
-        <w:rPr>
-          <w:b/>
-          <w:bCs/>
-          <w:sz w:val="16"/>
-          <w:szCs w:val="16"/>
-        </w:rPr>
-        <w:t>&lt;</w:t>
-      </w:r>
-      <w:proofErr w:type="spellStart"/>
-      <w:r>
-        <w:rPr>
-          <w:b/>
-          <w:bCs/>
-          <w:sz w:val="16"/>
-          <w:szCs w:val="16"/>
-        </w:rPr>
-        <w:t>Directory</w:t>
-      </w:r>
-      <w:proofErr w:type="spellEnd"/>
-      <w:r>
-        <w:rPr>
-          <w:b/>
-          <w:bCs/>
-          <w:sz w:val="16"/>
-          <w:szCs w:val="16"/>
-        </w:rPr>
-        <w:t xml:space="preserve"> "${INSTALL_DIR}/www/cursoMaster/laravel/api-rest-laravel/public"&gt;</w:t>
+      <w:r>
+        <w:rPr>
+          <w:b/>
+          <w:bCs/>
+          <w:sz w:val="16"/>
+          <w:szCs w:val="16"/>
+        </w:rPr>
+        <w:t>&lt;Directory "${INSTALL_DIR}/www/cursoMaster/laravel/api-rest-laravel/public"&gt;</w:t>
       </w:r>
       <w:r>
         <w:rPr>
@@ -1736,339 +1383,116 @@
           <w:sz w:val="16"/>
           <w:szCs w:val="16"/>
         </w:rPr>
-        <w:t xml:space="preserve">        </w:t>
-      </w:r>
-      <w:proofErr w:type="spellStart"/>
-      <w:r>
-        <w:rPr>
-          <w:b/>
-          <w:bCs/>
-          <w:sz w:val="16"/>
-          <w:szCs w:val="16"/>
-        </w:rPr>
-        <w:t>Options</w:t>
-      </w:r>
-      <w:proofErr w:type="spellEnd"/>
-      <w:r>
-        <w:rPr>
-          <w:b/>
-          <w:bCs/>
-          <w:sz w:val="16"/>
-          <w:szCs w:val="16"/>
-        </w:rPr>
-        <w:t xml:space="preserve"> Indexes </w:t>
-      </w:r>
-      <w:proofErr w:type="spellStart"/>
-      <w:r>
-        <w:rPr>
-          <w:b/>
-          <w:bCs/>
-          <w:sz w:val="16"/>
-          <w:szCs w:val="16"/>
-        </w:rPr>
-        <w:t>FollowSymLinks</w:t>
-      </w:r>
-      <w:proofErr w:type="spellEnd"/>
-      <w:r>
-        <w:rPr>
-          <w:b/>
-          <w:bCs/>
-          <w:sz w:val="16"/>
-          <w:szCs w:val="16"/>
-        </w:rPr>
-        <w:t xml:space="preserve">     </w:t>
-      </w:r>
-    </w:p>
-    <w:p>
-      <w:pPr>
-        <w:rPr>
-          <w:b/>
-          <w:bCs/>
-          <w:sz w:val="16"/>
-          <w:szCs w:val="16"/>
-        </w:rPr>
-      </w:pPr>
-      <w:r>
-        <w:rPr>
-          <w:b/>
-          <w:bCs/>
-          <w:sz w:val="16"/>
-          <w:szCs w:val="16"/>
-        </w:rPr>
-        <w:t xml:space="preserve">        </w:t>
-      </w:r>
-      <w:proofErr w:type="spellStart"/>
-      <w:r>
-        <w:rPr>
-          <w:b/>
-          <w:bCs/>
-          <w:sz w:val="16"/>
-          <w:szCs w:val="16"/>
-        </w:rPr>
-        <w:t>AllowOverride</w:t>
-      </w:r>
-      <w:proofErr w:type="spellEnd"/>
-      <w:r>
-        <w:rPr>
-          <w:b/>
-          <w:bCs/>
-          <w:sz w:val="16"/>
-          <w:szCs w:val="16"/>
-        </w:rPr>
-        <w:t xml:space="preserve"> </w:t>
-      </w:r>
-      <w:proofErr w:type="spellStart"/>
-      <w:r>
-        <w:rPr>
-          <w:b/>
-          <w:bCs/>
-          <w:sz w:val="16"/>
-          <w:szCs w:val="16"/>
-        </w:rPr>
-        <w:t>All</w:t>
-      </w:r>
-      <w:proofErr w:type="spellEnd"/>
-    </w:p>
-    <w:p>
-      <w:pPr>
-        <w:rPr>
-          <w:b/>
-          <w:bCs/>
-          <w:sz w:val="16"/>
-          <w:szCs w:val="16"/>
-        </w:rPr>
-      </w:pPr>
-      <w:r>
-        <w:rPr>
-          <w:b/>
-          <w:bCs/>
-          <w:sz w:val="16"/>
-          <w:szCs w:val="16"/>
-        </w:rPr>
-        <w:t xml:space="preserve">        </w:t>
-      </w:r>
-      <w:proofErr w:type="spellStart"/>
-      <w:r>
-        <w:rPr>
-          <w:b/>
-          <w:bCs/>
-          <w:sz w:val="16"/>
-          <w:szCs w:val="16"/>
-        </w:rPr>
-        <w:t>Order</w:t>
-      </w:r>
-      <w:proofErr w:type="spellEnd"/>
-      <w:r>
-        <w:rPr>
-          <w:b/>
-          <w:bCs/>
-          <w:sz w:val="16"/>
-          <w:szCs w:val="16"/>
-        </w:rPr>
-        <w:t xml:space="preserve"> </w:t>
-      </w:r>
-      <w:proofErr w:type="spellStart"/>
-      <w:r>
-        <w:rPr>
-          <w:b/>
-          <w:bCs/>
-          <w:sz w:val="16"/>
-          <w:szCs w:val="16"/>
-        </w:rPr>
-        <w:t>Deny,Allow</w:t>
-      </w:r>
-      <w:proofErr w:type="spellEnd"/>
-      <w:r>
-        <w:rPr>
-          <w:b/>
-          <w:bCs/>
-          <w:sz w:val="16"/>
-          <w:szCs w:val="16"/>
-        </w:rPr>
-        <w:t xml:space="preserve"> //esto sirve para restringir el </w:t>
-      </w:r>
-      <w:proofErr w:type="spellStart"/>
-      <w:r>
-        <w:rPr>
-          <w:b/>
-          <w:bCs/>
-          <w:sz w:val="16"/>
-          <w:szCs w:val="16"/>
-        </w:rPr>
-        <w:t>acesso</w:t>
-      </w:r>
-      <w:proofErr w:type="spellEnd"/>
-      <w:r>
-        <w:rPr>
-          <w:b/>
-          <w:bCs/>
-          <w:sz w:val="16"/>
-          <w:szCs w:val="16"/>
-        </w:rPr>
-        <w:t>, en este caso a dispositivos de la red local</w:t>
-      </w:r>
-    </w:p>
-    <w:p>
-      <w:pPr>
-        <w:rPr>
-          <w:b/>
-          <w:bCs/>
-          <w:sz w:val="16"/>
-          <w:szCs w:val="16"/>
-        </w:rPr>
-      </w:pPr>
-      <w:r>
-        <w:rPr>
-          <w:b/>
-          <w:bCs/>
-          <w:sz w:val="16"/>
-          <w:szCs w:val="16"/>
-        </w:rPr>
-        <w:t xml:space="preserve">        </w:t>
-      </w:r>
-      <w:proofErr w:type="spellStart"/>
-      <w:r>
-        <w:rPr>
-          <w:b/>
-          <w:bCs/>
-          <w:sz w:val="16"/>
-          <w:szCs w:val="16"/>
-        </w:rPr>
-        <w:t>Allow</w:t>
-      </w:r>
-      <w:proofErr w:type="spellEnd"/>
-      <w:r>
-        <w:rPr>
-          <w:b/>
-          <w:bCs/>
-          <w:sz w:val="16"/>
-          <w:szCs w:val="16"/>
-        </w:rPr>
-        <w:t xml:space="preserve"> </w:t>
-      </w:r>
-      <w:proofErr w:type="spellStart"/>
-      <w:r>
-        <w:rPr>
-          <w:b/>
-          <w:bCs/>
-          <w:sz w:val="16"/>
-          <w:szCs w:val="16"/>
-        </w:rPr>
-        <w:t>from</w:t>
-      </w:r>
-      <w:proofErr w:type="spellEnd"/>
-      <w:r>
-        <w:rPr>
-          <w:b/>
-          <w:bCs/>
-          <w:sz w:val="16"/>
-          <w:szCs w:val="16"/>
-        </w:rPr>
-        <w:t xml:space="preserve"> </w:t>
-      </w:r>
-      <w:proofErr w:type="spellStart"/>
-      <w:r>
-        <w:rPr>
-          <w:b/>
-          <w:bCs/>
-          <w:sz w:val="16"/>
-          <w:szCs w:val="16"/>
-        </w:rPr>
-        <w:t>all</w:t>
-      </w:r>
-      <w:proofErr w:type="spellEnd"/>
-      <w:r>
-        <w:rPr>
-          <w:b/>
-          <w:bCs/>
-          <w:sz w:val="16"/>
-          <w:szCs w:val="16"/>
-        </w:rPr>
-        <w:t xml:space="preserve">     </w:t>
-      </w:r>
-    </w:p>
-    <w:p>
-      <w:pPr>
-        <w:rPr>
-          <w:b/>
-          <w:bCs/>
-          <w:sz w:val="16"/>
-          <w:szCs w:val="16"/>
-        </w:rPr>
-      </w:pPr>
-      <w:r>
-        <w:rPr>
-          <w:b/>
-          <w:bCs/>
-          <w:sz w:val="16"/>
-          <w:szCs w:val="16"/>
-        </w:rPr>
-        <w:t xml:space="preserve">    &lt;/</w:t>
-      </w:r>
-      <w:proofErr w:type="spellStart"/>
-      <w:r>
-        <w:rPr>
-          <w:b/>
-          <w:bCs/>
-          <w:sz w:val="16"/>
-          <w:szCs w:val="16"/>
-        </w:rPr>
-        <w:t>Directory</w:t>
-      </w:r>
-      <w:proofErr w:type="spellEnd"/>
-      <w:r>
-        <w:rPr>
-          <w:b/>
-          <w:bCs/>
-          <w:sz w:val="16"/>
-          <w:szCs w:val="16"/>
-        </w:rPr>
-        <w:t xml:space="preserve">&gt; </w:t>
-      </w:r>
-    </w:p>
-    <w:p>
-      <w:pPr>
-        <w:rPr>
-          <w:b/>
-          <w:bCs/>
-          <w:sz w:val="16"/>
-          <w:szCs w:val="16"/>
-        </w:rPr>
-      </w:pPr>
-      <w:r>
-        <w:rPr>
-          <w:b/>
-          <w:bCs/>
-          <w:sz w:val="16"/>
-          <w:szCs w:val="16"/>
-        </w:rPr>
-        <w:t>&lt;/</w:t>
-      </w:r>
-      <w:proofErr w:type="spellStart"/>
-      <w:r>
-        <w:rPr>
-          <w:b/>
-          <w:bCs/>
-          <w:sz w:val="16"/>
-          <w:szCs w:val="16"/>
-        </w:rPr>
-        <w:t>VirtualHost</w:t>
-      </w:r>
-      <w:proofErr w:type="spellEnd"/>
-      <w:r>
-        <w:rPr>
-          <w:b/>
-          <w:bCs/>
-          <w:sz w:val="16"/>
-          <w:szCs w:val="16"/>
-        </w:rPr>
-        <w:t>&gt;</w:t>
+        <w:t xml:space="preserve">        Options Indexes FollowSymLinks     </w:t>
+      </w:r>
+    </w:p>
+    <w:p>
+      <w:pPr>
+        <w:rPr>
+          <w:b/>
+          <w:bCs/>
+          <w:sz w:val="16"/>
+          <w:szCs w:val="16"/>
+        </w:rPr>
+      </w:pPr>
+      <w:r>
+        <w:rPr>
+          <w:b/>
+          <w:bCs/>
+          <w:sz w:val="16"/>
+          <w:szCs w:val="16"/>
+        </w:rPr>
+        <w:t xml:space="preserve">        AllowOverride All</w:t>
+      </w:r>
+    </w:p>
+    <w:p>
+      <w:pPr>
+        <w:rPr>
+          <w:b/>
+          <w:bCs/>
+          <w:sz w:val="16"/>
+          <w:szCs w:val="16"/>
+        </w:rPr>
+      </w:pPr>
+      <w:r>
+        <w:rPr>
+          <w:b/>
+          <w:bCs/>
+          <w:sz w:val="16"/>
+          <w:szCs w:val="16"/>
+        </w:rPr>
+        <w:t xml:space="preserve">        Order Deny,Allow</w:t>
+      </w:r>
+      <w:r>
+        <w:rPr>
+          <w:b/>
+          <w:bCs/>
+          <w:sz w:val="16"/>
+          <w:szCs w:val="16"/>
+        </w:rPr>
+        <w:t xml:space="preserve"> //esto sirve para restringir el acesso, en este caso a dispositivos de la red local</w:t>
+      </w:r>
+    </w:p>
+    <w:p>
+      <w:pPr>
+        <w:rPr>
+          <w:b/>
+          <w:bCs/>
+          <w:sz w:val="16"/>
+          <w:szCs w:val="16"/>
+        </w:rPr>
+      </w:pPr>
+      <w:r>
+        <w:rPr>
+          <w:b/>
+          <w:bCs/>
+          <w:sz w:val="16"/>
+          <w:szCs w:val="16"/>
+        </w:rPr>
+        <w:t xml:space="preserve">        Allow from all     </w:t>
+      </w:r>
+    </w:p>
+    <w:p>
+      <w:pPr>
+        <w:rPr>
+          <w:b/>
+          <w:bCs/>
+          <w:sz w:val="16"/>
+          <w:szCs w:val="16"/>
+        </w:rPr>
+      </w:pPr>
+      <w:r>
+        <w:rPr>
+          <w:b/>
+          <w:bCs/>
+          <w:sz w:val="16"/>
+          <w:szCs w:val="16"/>
+        </w:rPr>
+        <w:t xml:space="preserve">    &lt;/Directory&gt; </w:t>
+      </w:r>
+    </w:p>
+    <w:p>
+      <w:pPr>
+        <w:rPr>
+          <w:b/>
+          <w:bCs/>
+          <w:sz w:val="16"/>
+          <w:szCs w:val="16"/>
+        </w:rPr>
+      </w:pPr>
+      <w:r>
+        <w:rPr>
+          <w:b/>
+          <w:bCs/>
+          <w:sz w:val="16"/>
+          <w:szCs w:val="16"/>
+        </w:rPr>
+        <w:t>&lt;/VirtualHost&gt;</w:t>
       </w:r>
     </w:p>
     <w:p/>
     <w:p>
       <w:r>
-        <w:lastRenderedPageBreak/>
         <w:t xml:space="preserve">Una vez tenemos esto tendremos que configurar las rutas de host de Windows para que al cargar el dominio que hemos especificado </w:t>
       </w:r>
       <w:r>
@@ -2101,6 +1525,7 @@
     </w:p>
     <w:p>
       <w:r>
+        <w:lastRenderedPageBreak/>
         <w:t>Ahora podremos acceder a cursoDesarrollo.com que nos dará el hola mundo que creamos y el /welcome a la página principal</w:t>
       </w:r>
     </w:p>
@@ -2173,8 +1598,6 @@
           <w:lang w:eastAsia="es-ES"/>
         </w:rPr>
       </w:pPr>
-      <w:proofErr w:type="spellStart"/>
-      <w:proofErr w:type="gramStart"/>
       <w:r>
         <w:rPr>
           <w:rFonts w:ascii="Consolas" w:eastAsia="Times New Roman" w:hAnsi="Consolas" w:cs="Times New Roman"/>
@@ -2185,7 +1608,6 @@
         </w:rPr>
         <w:t>Route</w:t>
       </w:r>
-      <w:proofErr w:type="spellEnd"/>
       <w:r>
         <w:rPr>
           <w:rFonts w:ascii="Consolas" w:eastAsia="Times New Roman" w:hAnsi="Consolas" w:cs="Times New Roman"/>
@@ -2196,8 +1618,6 @@
         </w:rPr>
         <w:t>::</w:t>
       </w:r>
-      <w:proofErr w:type="spellStart"/>
-      <w:proofErr w:type="gramEnd"/>
       <w:r>
         <w:rPr>
           <w:rFonts w:ascii="Consolas" w:eastAsia="Times New Roman" w:hAnsi="Consolas" w:cs="Times New Roman"/>
@@ -2208,7 +1628,6 @@
         </w:rPr>
         <w:t>get</w:t>
       </w:r>
-      <w:proofErr w:type="spellEnd"/>
       <w:r>
         <w:rPr>
           <w:rFonts w:ascii="Consolas" w:eastAsia="Times New Roman" w:hAnsi="Consolas" w:cs="Times New Roman"/>
@@ -2302,7 +1721,6 @@
         </w:rPr>
         <w:t xml:space="preserve"> </w:t>
       </w:r>
-      <w:proofErr w:type="spellStart"/>
       <w:r>
         <w:rPr>
           <w:rFonts w:ascii="Consolas" w:eastAsia="Times New Roman" w:hAnsi="Consolas" w:cs="Times New Roman"/>
@@ -2313,7 +1731,6 @@
         </w:rPr>
         <w:t>view</w:t>
       </w:r>
-      <w:proofErr w:type="spellEnd"/>
       <w:r>
         <w:rPr>
           <w:rFonts w:ascii="Consolas" w:eastAsia="Times New Roman" w:hAnsi="Consolas" w:cs="Times New Roman"/>
@@ -2398,8 +1815,6 @@
           <w:lang w:eastAsia="es-ES"/>
         </w:rPr>
       </w:pPr>
-      <w:proofErr w:type="spellStart"/>
-      <w:proofErr w:type="gramStart"/>
       <w:r>
         <w:rPr>
           <w:rFonts w:ascii="Consolas" w:eastAsia="Times New Roman" w:hAnsi="Consolas" w:cs="Times New Roman"/>
@@ -2410,7 +1825,6 @@
         </w:rPr>
         <w:t>Route</w:t>
       </w:r>
-      <w:proofErr w:type="spellEnd"/>
       <w:r>
         <w:rPr>
           <w:rFonts w:ascii="Consolas" w:eastAsia="Times New Roman" w:hAnsi="Consolas" w:cs="Times New Roman"/>
@@ -2421,8 +1835,6 @@
         </w:rPr>
         <w:t>::</w:t>
       </w:r>
-      <w:proofErr w:type="spellStart"/>
-      <w:proofErr w:type="gramEnd"/>
       <w:r>
         <w:rPr>
           <w:rFonts w:ascii="Consolas" w:eastAsia="Times New Roman" w:hAnsi="Consolas" w:cs="Times New Roman"/>
@@ -2433,7 +1845,6 @@
         </w:rPr>
         <w:t>get</w:t>
       </w:r>
-      <w:proofErr w:type="spellEnd"/>
       <w:r>
         <w:rPr>
           <w:rFonts w:ascii="Consolas" w:eastAsia="Times New Roman" w:hAnsi="Consolas" w:cs="Times New Roman"/>
@@ -2739,15 +2150,7 @@
     </w:p>
     <w:p>
       <w:r>
-        <w:t xml:space="preserve">Si lo dejamos como esta, es obligatorio poner el parámetro en la ruta si nos </w:t>
-      </w:r>
-      <w:proofErr w:type="spellStart"/>
-      <w:r>
-        <w:t>nos</w:t>
-      </w:r>
-      <w:proofErr w:type="spellEnd"/>
-      <w:r>
-        <w:t xml:space="preserve"> devolverá un error para hacer que el parámetro sea opcional:</w:t>
+        <w:t>Si lo dejamos como esta, es obligatorio poner el parámetro en la ruta si nos nos devolverá un error para hacer que el parámetro sea opcional:</w:t>
       </w:r>
     </w:p>
     <w:p>
@@ -2762,8 +2165,6 @@
           <w:lang w:eastAsia="es-ES"/>
         </w:rPr>
       </w:pPr>
-      <w:proofErr w:type="spellStart"/>
-      <w:proofErr w:type="gramStart"/>
       <w:r>
         <w:rPr>
           <w:rFonts w:ascii="Consolas" w:eastAsia="Times New Roman" w:hAnsi="Consolas" w:cs="Times New Roman"/>
@@ -2774,7 +2175,6 @@
         </w:rPr>
         <w:t>Route</w:t>
       </w:r>
-      <w:proofErr w:type="spellEnd"/>
       <w:r>
         <w:rPr>
           <w:rFonts w:ascii="Consolas" w:eastAsia="Times New Roman" w:hAnsi="Consolas" w:cs="Times New Roman"/>
@@ -2785,8 +2185,6 @@
         </w:rPr>
         <w:t>::</w:t>
       </w:r>
-      <w:proofErr w:type="spellStart"/>
-      <w:proofErr w:type="gramEnd"/>
       <w:r>
         <w:rPr>
           <w:rFonts w:ascii="Consolas" w:eastAsia="Times New Roman" w:hAnsi="Consolas" w:cs="Times New Roman"/>
@@ -2797,7 +2195,6 @@
         </w:rPr>
         <w:t>get</w:t>
       </w:r>
-      <w:proofErr w:type="spellEnd"/>
       <w:r>
         <w:rPr>
           <w:rFonts w:ascii="Consolas" w:eastAsia="Times New Roman" w:hAnsi="Consolas" w:cs="Times New Roman"/>
@@ -2904,15 +2301,7 @@
         <w:t>ejemplo,</w:t>
       </w:r>
       <w:r>
-        <w:t xml:space="preserve"> que la ruta nos muestre una vista mediante el método </w:t>
-      </w:r>
-      <w:proofErr w:type="spellStart"/>
-      <w:r>
-        <w:t>view</w:t>
-      </w:r>
-      <w:proofErr w:type="spellEnd"/>
-      <w:r>
-        <w:t xml:space="preserve"> al que le pasamos una ruta:</w:t>
+        <w:t xml:space="preserve"> que la ruta nos muestre una vista mediante el método view al que le pasamos una ruta:</w:t>
       </w:r>
       <w:r>
         <w:br/>
@@ -2960,7 +2349,6 @@
         </w:rPr>
         <w:t xml:space="preserve"> </w:t>
       </w:r>
-      <w:proofErr w:type="spellStart"/>
       <w:r>
         <w:rPr>
           <w:rFonts w:ascii="Consolas" w:eastAsia="Times New Roman" w:hAnsi="Consolas" w:cs="Times New Roman"/>
@@ -2971,7 +2359,6 @@
         </w:rPr>
         <w:t>view</w:t>
       </w:r>
-      <w:proofErr w:type="spellEnd"/>
       <w:r>
         <w:rPr>
           <w:rFonts w:ascii="Consolas" w:eastAsia="Times New Roman" w:hAnsi="Consolas" w:cs="Times New Roman"/>
@@ -2990,18 +2377,7 @@
           <w:szCs w:val="21"/>
           <w:lang w:eastAsia="es-ES"/>
         </w:rPr>
-        <w:t>'</w:t>
-      </w:r>
-      <w:proofErr w:type="spellStart"/>
-      <w:r>
-        <w:rPr>
-          <w:rFonts w:ascii="Consolas" w:eastAsia="Times New Roman" w:hAnsi="Consolas" w:cs="Times New Roman"/>
-          <w:color w:val="CE9178"/>
-          <w:sz w:val="21"/>
-          <w:szCs w:val="21"/>
-          <w:lang w:eastAsia="es-ES"/>
-        </w:rPr>
-        <w:t>pruebas'</w:t>
+        <w:t>'pruebas'</w:t>
       </w:r>
       <w:r>
         <w:rPr>
@@ -3023,7 +2399,6 @@
         </w:rPr>
         <w:t>array</w:t>
       </w:r>
-      <w:proofErr w:type="spellEnd"/>
       <w:r>
         <w:rPr>
           <w:rFonts w:ascii="Consolas" w:eastAsia="Times New Roman" w:hAnsi="Consolas" w:cs="Times New Roman"/>
@@ -3113,23 +2488,7 @@
     </w:p>
     <w:p>
       <w:r>
-        <w:t xml:space="preserve">La ruta a la que accede es un archivo php que creamos en la carpeta </w:t>
-      </w:r>
-      <w:proofErr w:type="spellStart"/>
-      <w:r>
-        <w:t>views</w:t>
-      </w:r>
-      <w:proofErr w:type="spellEnd"/>
-      <w:r>
-        <w:t xml:space="preserve"> dentro de </w:t>
-      </w:r>
-      <w:proofErr w:type="spellStart"/>
-      <w:r>
-        <w:t>resources</w:t>
-      </w:r>
-      <w:proofErr w:type="spellEnd"/>
-      <w:r>
-        <w:t>. Ahora imprimimos la variable texto desde ese archivo mediante una vista que es como deben hacerse las cosas con laravel.</w:t>
+        <w:t>La ruta a la que accede es un archivo php que creamos en la carpeta views dentro de resources. Ahora imprimimos la variable texto desde ese archivo mediante una vista que es como deben hacerse las cosas con laravel.</w:t>
       </w:r>
     </w:p>
     <w:p/>
@@ -3156,6 +2515,7 @@
     </w:p>
     <w:p>
       <w:r>
+        <w:lastRenderedPageBreak/>
         <w:t xml:space="preserve">Una vez </w:t>
       </w:r>
       <w:r>
@@ -3241,20 +2601,8 @@
           <w:szCs w:val="21"/>
           <w:lang w:eastAsia="es-ES"/>
         </w:rPr>
-        <w:t>App\Http\</w:t>
-      </w:r>
-      <w:proofErr w:type="spellStart"/>
-      <w:r>
-        <w:rPr>
-          <w:rFonts w:ascii="Consolas" w:eastAsia="Times New Roman" w:hAnsi="Consolas" w:cs="Times New Roman"/>
-          <w:color w:val="4EC9B0"/>
-          <w:sz w:val="21"/>
-          <w:szCs w:val="21"/>
-          <w:lang w:eastAsia="es-ES"/>
-        </w:rPr>
-        <w:t>Controllers</w:t>
-      </w:r>
-      <w:proofErr w:type="spellEnd"/>
+        <w:t>App\Http\Controllers</w:t>
+      </w:r>
       <w:r>
         <w:rPr>
           <w:rFonts w:ascii="Consolas" w:eastAsia="Times New Roman" w:hAnsi="Consolas" w:cs="Times New Roman"/>
@@ -3309,31 +2657,8 @@
           <w:szCs w:val="21"/>
           <w:lang w:eastAsia="es-ES"/>
         </w:rPr>
-        <w:t xml:space="preserve"> </w:t>
-      </w:r>
-      <w:proofErr w:type="spellStart"/>
-      <w:r>
-        <w:rPr>
-          <w:rFonts w:ascii="Consolas" w:eastAsia="Times New Roman" w:hAnsi="Consolas" w:cs="Times New Roman"/>
-          <w:color w:val="D4D4D4"/>
-          <w:sz w:val="21"/>
-          <w:szCs w:val="21"/>
-          <w:lang w:eastAsia="es-ES"/>
-        </w:rPr>
-        <w:t>Illuminate</w:t>
-      </w:r>
-      <w:proofErr w:type="spellEnd"/>
-      <w:r>
-        <w:rPr>
-          <w:rFonts w:ascii="Consolas" w:eastAsia="Times New Roman" w:hAnsi="Consolas" w:cs="Times New Roman"/>
-          <w:color w:val="D4D4D4"/>
-          <w:sz w:val="21"/>
-          <w:szCs w:val="21"/>
-          <w:lang w:eastAsia="es-ES"/>
-        </w:rPr>
-        <w:t>\Http\</w:t>
-      </w:r>
-      <w:proofErr w:type="spellStart"/>
+        <w:t xml:space="preserve"> Illuminate\Http\</w:t>
+      </w:r>
       <w:r>
         <w:rPr>
           <w:rFonts w:ascii="Consolas" w:eastAsia="Times New Roman" w:hAnsi="Consolas" w:cs="Times New Roman"/>
@@ -3344,7 +2669,6 @@
         </w:rPr>
         <w:t>Request</w:t>
       </w:r>
-      <w:proofErr w:type="spellEnd"/>
       <w:r>
         <w:rPr>
           <w:rFonts w:ascii="Consolas" w:eastAsia="Times New Roman" w:hAnsi="Consolas" w:cs="Times New Roman"/>
@@ -3671,9 +2995,18 @@
           <w:szCs w:val="21"/>
           <w:lang w:eastAsia="es-ES"/>
         </w:rPr>
-        <w:t>'</w:t>
-      </w:r>
-      <w:proofErr w:type="spellStart"/>
+        <w:t>'perro'</w:t>
+      </w:r>
+      <w:r>
+        <w:rPr>
+          <w:rFonts w:ascii="Consolas" w:eastAsia="Times New Roman" w:hAnsi="Consolas" w:cs="Times New Roman"/>
+          <w:color w:val="D4D4D4"/>
+          <w:sz w:val="21"/>
+          <w:szCs w:val="21"/>
+          <w:lang w:eastAsia="es-ES"/>
+        </w:rPr>
+        <w:t>,</w:t>
+      </w:r>
       <w:r>
         <w:rPr>
           <w:rFonts w:ascii="Consolas" w:eastAsia="Times New Roman" w:hAnsi="Consolas" w:cs="Times New Roman"/>
@@ -3682,7 +3015,7 @@
           <w:szCs w:val="21"/>
           <w:lang w:eastAsia="es-ES"/>
         </w:rPr>
-        <w:t>perro'</w:t>
+        <w:t>'gato'</w:t>
       </w:r>
       <w:r>
         <w:rPr>
@@ -3702,38 +3035,7 @@
           <w:szCs w:val="21"/>
           <w:lang w:eastAsia="es-ES"/>
         </w:rPr>
-        <w:t>'gato'</w:t>
-      </w:r>
-      <w:r>
-        <w:rPr>
-          <w:rFonts w:ascii="Consolas" w:eastAsia="Times New Roman" w:hAnsi="Consolas" w:cs="Times New Roman"/>
-          <w:color w:val="D4D4D4"/>
-          <w:sz w:val="21"/>
-          <w:szCs w:val="21"/>
-          <w:lang w:eastAsia="es-ES"/>
-        </w:rPr>
-        <w:t>,</w:t>
-      </w:r>
-      <w:r>
-        <w:rPr>
-          <w:rFonts w:ascii="Consolas" w:eastAsia="Times New Roman" w:hAnsi="Consolas" w:cs="Times New Roman"/>
-          <w:color w:val="CE9178"/>
-          <w:sz w:val="21"/>
-          <w:szCs w:val="21"/>
-          <w:lang w:eastAsia="es-ES"/>
-        </w:rPr>
-        <w:t>'tigre</w:t>
-      </w:r>
-      <w:proofErr w:type="spellEnd"/>
-      <w:r>
-        <w:rPr>
-          <w:rFonts w:ascii="Consolas" w:eastAsia="Times New Roman" w:hAnsi="Consolas" w:cs="Times New Roman"/>
-          <w:color w:val="CE9178"/>
-          <w:sz w:val="21"/>
-          <w:szCs w:val="21"/>
-          <w:lang w:eastAsia="es-ES"/>
-        </w:rPr>
-        <w:t>'</w:t>
+        <w:t>'tigre'</w:t>
       </w:r>
       <w:r>
         <w:rPr>
@@ -3801,7 +3103,6 @@
         </w:rPr>
         <w:t xml:space="preserve"> </w:t>
       </w:r>
-      <w:proofErr w:type="spellStart"/>
       <w:r>
         <w:rPr>
           <w:rFonts w:ascii="Consolas" w:eastAsia="Times New Roman" w:hAnsi="Consolas" w:cs="Times New Roman"/>
@@ -3812,7 +3113,6 @@
         </w:rPr>
         <w:t>view</w:t>
       </w:r>
-      <w:proofErr w:type="spellEnd"/>
       <w:r>
         <w:rPr>
           <w:rFonts w:ascii="Consolas" w:eastAsia="Times New Roman" w:hAnsi="Consolas" w:cs="Times New Roman"/>
@@ -3831,29 +3131,7 @@
           <w:szCs w:val="21"/>
           <w:lang w:eastAsia="es-ES"/>
         </w:rPr>
-        <w:t>'</w:t>
-      </w:r>
-      <w:proofErr w:type="spellStart"/>
-      <w:r>
-        <w:rPr>
-          <w:rFonts w:ascii="Consolas" w:eastAsia="Times New Roman" w:hAnsi="Consolas" w:cs="Times New Roman"/>
-          <w:color w:val="CE9178"/>
-          <w:sz w:val="21"/>
-          <w:szCs w:val="21"/>
-          <w:lang w:eastAsia="es-ES"/>
-        </w:rPr>
-        <w:t>pruebas.index</w:t>
-      </w:r>
-      <w:proofErr w:type="spellEnd"/>
-      <w:r>
-        <w:rPr>
-          <w:rFonts w:ascii="Consolas" w:eastAsia="Times New Roman" w:hAnsi="Consolas" w:cs="Times New Roman"/>
-          <w:color w:val="CE9178"/>
-          <w:sz w:val="21"/>
-          <w:szCs w:val="21"/>
-          <w:lang w:eastAsia="es-ES"/>
-        </w:rPr>
-        <w:t>'</w:t>
+        <w:t>'pruebas.index'</w:t>
       </w:r>
       <w:r>
         <w:rPr>
@@ -4102,15 +3380,7 @@
         <w:t>índex</w:t>
       </w:r>
       <w:r>
-        <w:t xml:space="preserve"> situada en </w:t>
-      </w:r>
-      <w:proofErr w:type="spellStart"/>
-      <w:r>
-        <w:t>view</w:t>
-      </w:r>
-      <w:proofErr w:type="spellEnd"/>
-      <w:r>
-        <w:t xml:space="preserve">/pruebas/index dos cosas la variable </w:t>
+        <w:t xml:space="preserve"> situada en view/pruebas/index dos cosas la variable </w:t>
       </w:r>
       <w:r>
         <w:t>título</w:t>
@@ -4224,7 +3494,6 @@
         </w:rPr>
         <w:t>&lt;</w:t>
       </w:r>
-      <w:proofErr w:type="spellStart"/>
       <w:r>
         <w:rPr>
           <w:rFonts w:ascii="Consolas" w:eastAsia="Times New Roman" w:hAnsi="Consolas" w:cs="Times New Roman"/>
@@ -4235,7 +3504,6 @@
         </w:rPr>
         <w:t>ul</w:t>
       </w:r>
-      <w:proofErr w:type="spellEnd"/>
       <w:r>
         <w:rPr>
           <w:rFonts w:ascii="Consolas" w:eastAsia="Times New Roman" w:hAnsi="Consolas" w:cs="Times New Roman"/>
@@ -4302,7 +3570,6 @@
         </w:rPr>
         <w:t>&lt;</w:t>
       </w:r>
-      <w:proofErr w:type="spellStart"/>
       <w:r>
         <w:rPr>
           <w:rFonts w:ascii="Consolas" w:eastAsia="Times New Roman" w:hAnsi="Consolas" w:cs="Times New Roman"/>
@@ -4313,7 +3580,6 @@
         </w:rPr>
         <w:t>li</w:t>
       </w:r>
-      <w:proofErr w:type="spellEnd"/>
       <w:r>
         <w:rPr>
           <w:rFonts w:ascii="Consolas" w:eastAsia="Times New Roman" w:hAnsi="Consolas" w:cs="Times New Roman"/>
@@ -4344,7 +3610,6 @@
         </w:rPr>
         <w:t>&lt;/</w:t>
       </w:r>
-      <w:proofErr w:type="spellStart"/>
       <w:r>
         <w:rPr>
           <w:rFonts w:ascii="Consolas" w:eastAsia="Times New Roman" w:hAnsi="Consolas" w:cs="Times New Roman"/>
@@ -4355,7 +3620,6 @@
         </w:rPr>
         <w:t>li</w:t>
       </w:r>
-      <w:proofErr w:type="spellEnd"/>
       <w:r>
         <w:rPr>
           <w:rFonts w:ascii="Consolas" w:eastAsia="Times New Roman" w:hAnsi="Consolas" w:cs="Times New Roman"/>
@@ -4412,7 +3676,6 @@
         </w:rPr>
         <w:t>&lt;/</w:t>
       </w:r>
-      <w:proofErr w:type="spellStart"/>
       <w:r>
         <w:rPr>
           <w:rFonts w:ascii="Consolas" w:eastAsia="Times New Roman" w:hAnsi="Consolas" w:cs="Times New Roman"/>
@@ -4423,7 +3686,6 @@
         </w:rPr>
         <w:t>ul</w:t>
       </w:r>
-      <w:proofErr w:type="spellEnd"/>
       <w:r>
         <w:rPr>
           <w:rFonts w:ascii="Consolas" w:eastAsia="Times New Roman" w:hAnsi="Consolas" w:cs="Times New Roman"/>
@@ -4458,8 +3720,6 @@
           <w:lang w:eastAsia="es-ES"/>
         </w:rPr>
       </w:pPr>
-      <w:proofErr w:type="spellStart"/>
-      <w:proofErr w:type="gramStart"/>
       <w:r>
         <w:rPr>
           <w:rFonts w:ascii="Consolas" w:eastAsia="Times New Roman" w:hAnsi="Consolas" w:cs="Times New Roman"/>
@@ -4470,7 +3730,6 @@
         </w:rPr>
         <w:t>Route</w:t>
       </w:r>
-      <w:proofErr w:type="spellEnd"/>
       <w:r>
         <w:rPr>
           <w:rFonts w:ascii="Consolas" w:eastAsia="Times New Roman" w:hAnsi="Consolas" w:cs="Times New Roman"/>
@@ -4481,8 +3740,6 @@
         </w:rPr>
         <w:t>::</w:t>
       </w:r>
-      <w:proofErr w:type="spellStart"/>
-      <w:proofErr w:type="gramEnd"/>
       <w:r>
         <w:rPr>
           <w:rFonts w:ascii="Consolas" w:eastAsia="Times New Roman" w:hAnsi="Consolas" w:cs="Times New Roman"/>
@@ -4493,7 +3750,6 @@
         </w:rPr>
         <w:t>get</w:t>
       </w:r>
-      <w:proofErr w:type="spellEnd"/>
       <w:r>
         <w:rPr>
           <w:rFonts w:ascii="Consolas" w:eastAsia="Times New Roman" w:hAnsi="Consolas" w:cs="Times New Roman"/>
@@ -4532,29 +3788,7 @@
           <w:szCs w:val="21"/>
           <w:lang w:eastAsia="es-ES"/>
         </w:rPr>
-        <w:t>'</w:t>
-      </w:r>
-      <w:proofErr w:type="spellStart"/>
-      <w:r>
-        <w:rPr>
-          <w:rFonts w:ascii="Consolas" w:eastAsia="Times New Roman" w:hAnsi="Consolas" w:cs="Times New Roman"/>
-          <w:color w:val="CE9178"/>
-          <w:sz w:val="21"/>
-          <w:szCs w:val="21"/>
-          <w:lang w:eastAsia="es-ES"/>
-        </w:rPr>
-        <w:t>PruebasController@index</w:t>
-      </w:r>
-      <w:proofErr w:type="spellEnd"/>
-      <w:r>
-        <w:rPr>
-          <w:rFonts w:ascii="Consolas" w:eastAsia="Times New Roman" w:hAnsi="Consolas" w:cs="Times New Roman"/>
-          <w:color w:val="CE9178"/>
-          <w:sz w:val="21"/>
-          <w:szCs w:val="21"/>
-          <w:lang w:eastAsia="es-ES"/>
-        </w:rPr>
-        <w:t>'</w:t>
+        <w:t>'PruebasController@index'</w:t>
       </w:r>
       <w:r>
         <w:rPr>

</xml_diff>